<commit_message>
Varie e tante cose
- Preparata lezione telecomunicazioni
- Alcuni esercizi risolti algebra
- Creato (grazie NSpeak) il file mio di inglese come quick reference personale
</commit_message>
<xml_diff>
--- a/Freelance/Telecomunicazioni/Lezioni/Esercizi 01-09.docx
+++ b/Freelance/Telecomunicazioni/Lezioni/Esercizi 01-09.docx
@@ -8,7 +8,7 @@
           <w:noProof/>
         </w:rPr>
         <w:drawing>
-          <wp:inline distT="0" distB="0" distL="0" distR="0" wp14:anchorId="6D821E89" wp14:editId="33DA564C">
+          <wp:inline distT="0" distB="0" distL="0" distR="0" wp14:anchorId="3991ADF2" wp14:editId="24CADE07">
             <wp:extent cx="5321808" cy="2502984"/>
             <wp:effectExtent l="0" t="0" r="0" b="0"/>
             <wp:docPr id="1926983837" name="Immagine 1" descr="Immagine che contiene testo, diagramma, linea, schermata&#10;&#10;Descrizione generata automaticamente"/>
@@ -56,7 +56,7 @@
           <w:noProof/>
         </w:rPr>
         <w:drawing>
-          <wp:inline distT="0" distB="0" distL="0" distR="0" wp14:anchorId="5C485F16" wp14:editId="5F74C0CF">
+          <wp:inline distT="0" distB="0" distL="0" distR="0" wp14:anchorId="15B48677" wp14:editId="4997477D">
             <wp:extent cx="4956048" cy="3911668"/>
             <wp:effectExtent l="0" t="0" r="0" b="0"/>
             <wp:docPr id="2069854460" name="Immagine 1" descr="Immagine che contiene testo, schermata, Carattere, documento&#10;&#10;Descrizione generata automaticamente"/>
@@ -98,7 +98,7 @@
           <w:noProof/>
         </w:rPr>
         <w:drawing>
-          <wp:inline distT="0" distB="0" distL="0" distR="0" wp14:anchorId="1D159BAB" wp14:editId="6101BA1F">
+          <wp:inline distT="0" distB="0" distL="0" distR="0" wp14:anchorId="4B9E7275" wp14:editId="1899C980">
             <wp:extent cx="4955540" cy="3922579"/>
             <wp:effectExtent l="0" t="0" r="0" b="1905"/>
             <wp:docPr id="1981204238" name="Immagine 1" descr="Immagine che contiene testo, diagramma, schermata, Carattere&#10;&#10;Descrizione generata automaticamente"/>
@@ -263,13 +263,7 @@
         </w:numPr>
       </w:pPr>
       <w:r>
-        <w:t>Connetti i due potenziometri su A4 (</w:t>
-      </w:r>
-      <w:r>
-        <w:t>potB</w:t>
-      </w:r>
-      <w:r>
-        <w:t>) e A5 (potA).</w:t>
+        <w:t>Connetti i due potenziometri su A4 (potB) e A5 (potA).</w:t>
       </w:r>
     </w:p>
     <w:p>
@@ -281,25 +275,7 @@
         </w:numPr>
       </w:pPr>
       <w:r>
-        <w:t>Collega i pulsanti ai pin 6 (but</w:t>
-      </w:r>
-      <w:r>
-        <w:t>ton</w:t>
-      </w:r>
-      <w:r>
-        <w:t>R), 7 (button</w:t>
-      </w:r>
-      <w:r>
-        <w:t>G</w:t>
-      </w:r>
-      <w:r>
-        <w:t>) e 8 (button</w:t>
-      </w:r>
-      <w:r>
-        <w:t>B</w:t>
-      </w:r>
-      <w:r>
-        <w:t>) con le relative resistenze.</w:t>
+        <w:t>Collega i pulsanti ai pin 6 (buttonR), 7 (buttonG) e 8 (buttonB) con le relative resistenze.</w:t>
       </w:r>
     </w:p>
     <w:p>
@@ -329,16 +305,30 @@
         </w:numPr>
       </w:pPr>
       <w:r>
-        <w:t>Scrivi lo Sketch Arduino</w:t>
-      </w:r>
-      <w:r>
-        <w:t xml:space="preserve"> per realizzare il tutto</w:t>
-      </w:r>
-    </w:p>
-    <w:p>
-      <w:r>
+        <w:t>Scrivi lo Sketch Arduino per realizzare il tutto</w:t>
+      </w:r>
+    </w:p>
+    <w:p>
+      <w:pPr>
+        <w:rPr>
+          <w:noProof/>
+        </w:rPr>
+      </w:pPr>
+      <w:r>
+        <w:rPr>
+          <w:noProof/>
+        </w:rPr>
+        <w:br w:type="page"/>
+      </w:r>
+    </w:p>
+    <w:p>
+      <w:r>
+        <w:rPr>
+          <w:noProof/>
+        </w:rPr>
+        <w:lastRenderedPageBreak/>
         <w:drawing>
-          <wp:inline distT="0" distB="0" distL="0" distR="0" wp14:anchorId="1F893B8A" wp14:editId="2F87A636">
+          <wp:inline distT="0" distB="0" distL="0" distR="0" wp14:anchorId="113450FB" wp14:editId="14131E2F">
             <wp:extent cx="6120130" cy="3589020"/>
             <wp:effectExtent l="0" t="0" r="0" b="0"/>
             <wp:docPr id="2006591058" name="Immagine 1" descr="Immagine che contiene linea, Ingegneria elettronica, Rettangolo, Parallelo&#10;&#10;Descrizione generata automaticamente"/>
@@ -375,36 +365,30 @@
       </w:r>
     </w:p>
     <w:p>
-      <w:r>
-        <w:br w:type="page"/>
-      </w:r>
-    </w:p>
-    <w:p>
-      <w:pPr>
-        <w:shd w:val="clear" w:color="auto" w:fill="FFFFFF"/>
-        <w:spacing w:after="0" w:line="264" w:lineRule="atLeast"/>
-        <w:textAlignment w:val="baseline"/>
-        <w:rPr>
-          <w:rFonts w:ascii="Consolas" w:eastAsia="Times New Roman" w:hAnsi="Consolas" w:cs="Times New Roman"/>
-          <w:color w:val="5E5E5E"/>
-          <w:kern w:val="0"/>
-          <w:sz w:val="24"/>
-          <w:szCs w:val="24"/>
-          <w:lang w:val="en-US" w:eastAsia="it-IT"/>
-          <w14:ligatures w14:val="none"/>
-        </w:rPr>
-      </w:pPr>
-      <w:r>
-        <w:rPr>
-          <w:rFonts w:ascii="Consolas" w:eastAsia="Times New Roman" w:hAnsi="Consolas" w:cs="Times New Roman"/>
-          <w:color w:val="5E5E5E"/>
-          <w:kern w:val="0"/>
-          <w:sz w:val="24"/>
-          <w:szCs w:val="24"/>
-          <w:lang w:val="en-US" w:eastAsia="it-IT"/>
-          <w14:ligatures w14:val="none"/>
-        </w:rPr>
-        <w:lastRenderedPageBreak/>
+      <w:pPr>
+        <w:shd w:val="clear" w:color="auto" w:fill="FFFFFF"/>
+        <w:spacing w:after="0" w:line="264" w:lineRule="atLeast"/>
+        <w:textAlignment w:val="baseline"/>
+        <w:rPr>
+          <w:rFonts w:ascii="Consolas" w:eastAsia="Times New Roman" w:hAnsi="Consolas" w:cs="Times New Roman"/>
+          <w:color w:val="5E5E5E"/>
+          <w:kern w:val="0"/>
+          <w:sz w:val="24"/>
+          <w:szCs w:val="24"/>
+          <w:lang w:val="en-US" w:eastAsia="it-IT"/>
+          <w14:ligatures w14:val="none"/>
+        </w:rPr>
+      </w:pPr>
+      <w:r>
+        <w:rPr>
+          <w:rFonts w:ascii="Consolas" w:eastAsia="Times New Roman" w:hAnsi="Consolas" w:cs="Times New Roman"/>
+          <w:color w:val="5E5E5E"/>
+          <w:kern w:val="0"/>
+          <w:sz w:val="24"/>
+          <w:szCs w:val="24"/>
+          <w:lang w:val="en-US" w:eastAsia="it-IT"/>
+          <w14:ligatures w14:val="none"/>
+        </w:rPr>
         <w:t> </w:t>
       </w:r>
     </w:p>
@@ -1777,6 +1761,7 @@
           <w:lang w:val="en-US" w:eastAsia="it-IT"/>
           <w14:ligatures w14:val="none"/>
         </w:rPr>
+        <w:lastRenderedPageBreak/>
         <w:t>  </w:t>
       </w:r>
       <w:r>
@@ -2739,10 +2724,7 @@
         </w:numPr>
       </w:pPr>
       <w:r>
-        <w:t>Connetti i catodi dei LED a GND e gli anodi ai pin digitali da 7 a 12 dell'Arduino.</w:t>
-      </w:r>
-      <w:r>
-        <w:t xml:space="preserve"> </w:t>
+        <w:t xml:space="preserve">Connetti i catodi dei LED a GND e gli anodi ai pin digitali da 7 a 12 dell'Arduino. </w:t>
       </w:r>
     </w:p>
     <w:p>
@@ -2770,9 +2752,12 @@
     </w:p>
     <w:p>
       <w:r>
+        <w:rPr>
+          <w:noProof/>
+        </w:rPr>
         <w:lastRenderedPageBreak/>
         <w:drawing>
-          <wp:inline distT="0" distB="0" distL="0" distR="0" wp14:anchorId="2C9606FE" wp14:editId="648CD45C">
+          <wp:inline distT="0" distB="0" distL="0" distR="0" wp14:anchorId="0807119E" wp14:editId="123B9286">
             <wp:extent cx="4361688" cy="3834019"/>
             <wp:effectExtent l="0" t="0" r="1270" b="0"/>
             <wp:docPr id="2112025161" name="Immagine 1" descr="Immagine che contiene testo, diagramma, Ingegneria elettronica, Parallelo&#10;&#10;Descrizione generata automaticamente"/>
@@ -2847,19 +2832,19 @@
           <w:sz w:val="20"/>
           <w:szCs w:val="20"/>
           <w:bdr w:val="none" w:sz="0" w:space="0" w:color="auto" w:frame="1"/>
-          <w:lang w:val="en-US" w:eastAsia="it-IT"/>
-          <w14:ligatures w14:val="none"/>
-        </w:rPr>
-      </w:pPr>
-      <w:r>
-        <w:rPr>
-          <w:rFonts w:ascii="Consolas" w:eastAsia="Times New Roman" w:hAnsi="Consolas" w:cs="Courier New"/>
-          <w:color w:val="000000"/>
-          <w:kern w:val="0"/>
-          <w:sz w:val="20"/>
-          <w:szCs w:val="20"/>
-          <w:bdr w:val="none" w:sz="0" w:space="0" w:color="auto" w:frame="1"/>
-          <w:lang w:val="en-US" w:eastAsia="it-IT"/>
+          <w:lang w:eastAsia="it-IT"/>
+          <w14:ligatures w14:val="none"/>
+        </w:rPr>
+      </w:pPr>
+      <w:r>
+        <w:rPr>
+          <w:rFonts w:ascii="Consolas" w:eastAsia="Times New Roman" w:hAnsi="Consolas" w:cs="Courier New"/>
+          <w:color w:val="000000"/>
+          <w:kern w:val="0"/>
+          <w:sz w:val="20"/>
+          <w:szCs w:val="20"/>
+          <w:bdr w:val="none" w:sz="0" w:space="0" w:color="auto" w:frame="1"/>
+          <w:lang w:eastAsia="it-IT"/>
           <w14:ligatures w14:val="none"/>
         </w:rPr>
         <w:lastRenderedPageBreak/>
@@ -2936,19 +2921,19 @@
           <w:sz w:val="20"/>
           <w:szCs w:val="20"/>
           <w:bdr w:val="none" w:sz="0" w:space="0" w:color="auto" w:frame="1"/>
-          <w:lang w:val="en-US" w:eastAsia="it-IT"/>
-          <w14:ligatures w14:val="none"/>
-        </w:rPr>
-      </w:pPr>
-      <w:r>
-        <w:rPr>
-          <w:rFonts w:ascii="Consolas" w:eastAsia="Times New Roman" w:hAnsi="Consolas" w:cs="Courier New"/>
-          <w:color w:val="000000"/>
-          <w:kern w:val="0"/>
-          <w:sz w:val="20"/>
-          <w:szCs w:val="20"/>
-          <w:bdr w:val="none" w:sz="0" w:space="0" w:color="auto" w:frame="1"/>
-          <w:lang w:val="en-US" w:eastAsia="it-IT"/>
+          <w:lang w:eastAsia="it-IT"/>
+          <w14:ligatures w14:val="none"/>
+        </w:rPr>
+      </w:pPr>
+      <w:r>
+        <w:rPr>
+          <w:rFonts w:ascii="Consolas" w:eastAsia="Times New Roman" w:hAnsi="Consolas" w:cs="Courier New"/>
+          <w:color w:val="000000"/>
+          <w:kern w:val="0"/>
+          <w:sz w:val="20"/>
+          <w:szCs w:val="20"/>
+          <w:bdr w:val="none" w:sz="0" w:space="0" w:color="auto" w:frame="1"/>
+          <w:lang w:eastAsia="it-IT"/>
           <w14:ligatures w14:val="none"/>
         </w:rPr>
         <w:t>// sulla porta 0 (il segnale in uscita dal microfono)</w:t>
@@ -2966,7 +2951,7 @@
           <w:sz w:val="20"/>
           <w:szCs w:val="20"/>
           <w:bdr w:val="none" w:sz="0" w:space="0" w:color="auto" w:frame="1"/>
-          <w:lang w:val="en-US" w:eastAsia="it-IT"/>
+          <w:lang w:eastAsia="it-IT"/>
           <w14:ligatures w14:val="none"/>
         </w:rPr>
       </w:pPr>
@@ -3013,19 +2998,19 @@
           <w:sz w:val="20"/>
           <w:szCs w:val="20"/>
           <w:bdr w:val="none" w:sz="0" w:space="0" w:color="auto" w:frame="1"/>
-          <w:lang w:val="en-US" w:eastAsia="it-IT"/>
-          <w14:ligatures w14:val="none"/>
-        </w:rPr>
-      </w:pPr>
-      <w:r>
-        <w:rPr>
-          <w:rFonts w:ascii="Consolas" w:eastAsia="Times New Roman" w:hAnsi="Consolas" w:cs="Courier New"/>
-          <w:color w:val="000000"/>
-          <w:kern w:val="0"/>
-          <w:sz w:val="20"/>
-          <w:szCs w:val="20"/>
-          <w:bdr w:val="none" w:sz="0" w:space="0" w:color="auto" w:frame="1"/>
-          <w:lang w:val="en-US" w:eastAsia="it-IT"/>
+          <w:lang w:eastAsia="it-IT"/>
+          <w14:ligatures w14:val="none"/>
+        </w:rPr>
+      </w:pPr>
+      <w:r>
+        <w:rPr>
+          <w:rFonts w:ascii="Consolas" w:eastAsia="Times New Roman" w:hAnsi="Consolas" w:cs="Courier New"/>
+          <w:color w:val="000000"/>
+          <w:kern w:val="0"/>
+          <w:sz w:val="20"/>
+          <w:szCs w:val="20"/>
+          <w:bdr w:val="none" w:sz="0" w:space="0" w:color="auto" w:frame="1"/>
+          <w:lang w:eastAsia="it-IT"/>
           <w14:ligatures w14:val="none"/>
         </w:rPr>
         <w:t xml:space="preserve">int base = 360; </w:t>
@@ -3073,19 +3058,19 @@
           <w:sz w:val="20"/>
           <w:szCs w:val="20"/>
           <w:bdr w:val="none" w:sz="0" w:space="0" w:color="auto" w:frame="1"/>
-          <w:lang w:val="en-US" w:eastAsia="it-IT"/>
-          <w14:ligatures w14:val="none"/>
-        </w:rPr>
-      </w:pPr>
-      <w:r>
-        <w:rPr>
-          <w:rFonts w:ascii="Consolas" w:eastAsia="Times New Roman" w:hAnsi="Consolas" w:cs="Courier New"/>
-          <w:color w:val="000000"/>
-          <w:kern w:val="0"/>
-          <w:sz w:val="20"/>
-          <w:szCs w:val="20"/>
-          <w:bdr w:val="none" w:sz="0" w:space="0" w:color="auto" w:frame="1"/>
-          <w:lang w:val="en-US" w:eastAsia="it-IT"/>
+          <w:lang w:eastAsia="it-IT"/>
+          <w14:ligatures w14:val="none"/>
+        </w:rPr>
+      </w:pPr>
+      <w:r>
+        <w:rPr>
+          <w:rFonts w:ascii="Consolas" w:eastAsia="Times New Roman" w:hAnsi="Consolas" w:cs="Courier New"/>
+          <w:color w:val="000000"/>
+          <w:kern w:val="0"/>
+          <w:sz w:val="20"/>
+          <w:szCs w:val="20"/>
+          <w:bdr w:val="none" w:sz="0" w:space="0" w:color="auto" w:frame="1"/>
+          <w:lang w:eastAsia="it-IT"/>
           <w14:ligatures w14:val="none"/>
         </w:rPr>
         <w:t>// dei led, che varia in maniera imprevedibile (da 180 a 400) ad ogni</w:t>
@@ -3103,19 +3088,19 @@
           <w:sz w:val="20"/>
           <w:szCs w:val="20"/>
           <w:bdr w:val="none" w:sz="0" w:space="0" w:color="auto" w:frame="1"/>
-          <w:lang w:val="en-US" w:eastAsia="it-IT"/>
-          <w14:ligatures w14:val="none"/>
-        </w:rPr>
-      </w:pPr>
-      <w:r>
-        <w:rPr>
-          <w:rFonts w:ascii="Consolas" w:eastAsia="Times New Roman" w:hAnsi="Consolas" w:cs="Courier New"/>
-          <w:color w:val="000000"/>
-          <w:kern w:val="0"/>
-          <w:sz w:val="20"/>
-          <w:szCs w:val="20"/>
-          <w:bdr w:val="none" w:sz="0" w:space="0" w:color="auto" w:frame="1"/>
-          <w:lang w:val="en-US" w:eastAsia="it-IT"/>
+          <w:lang w:eastAsia="it-IT"/>
+          <w14:ligatures w14:val="none"/>
+        </w:rPr>
+      </w:pPr>
+      <w:r>
+        <w:rPr>
+          <w:rFonts w:ascii="Consolas" w:eastAsia="Times New Roman" w:hAnsi="Consolas" w:cs="Courier New"/>
+          <w:color w:val="000000"/>
+          <w:kern w:val="0"/>
+          <w:sz w:val="20"/>
+          <w:szCs w:val="20"/>
+          <w:bdr w:val="none" w:sz="0" w:space="0" w:color="auto" w:frame="1"/>
+          <w:lang w:eastAsia="it-IT"/>
           <w14:ligatures w14:val="none"/>
         </w:rPr>
         <w:t>// nuovo utilizzo del sistema.</w:t>
@@ -3133,36 +3118,36 @@
           <w:sz w:val="20"/>
           <w:szCs w:val="20"/>
           <w:bdr w:val="none" w:sz="0" w:space="0" w:color="auto" w:frame="1"/>
-          <w:lang w:val="en-US" w:eastAsia="it-IT"/>
-          <w14:ligatures w14:val="none"/>
-        </w:rPr>
-      </w:pPr>
-    </w:p>
-    <w:p>
-      <w:pPr>
-        <w:shd w:val="clear" w:color="auto" w:fill="FFFFFF"/>
-        <w:spacing w:after="0" w:line="264" w:lineRule="atLeast"/>
-        <w:textAlignment w:val="baseline"/>
-        <w:rPr>
-          <w:rFonts w:ascii="Consolas" w:eastAsia="Times New Roman" w:hAnsi="Consolas" w:cs="Courier New"/>
-          <w:color w:val="000000"/>
-          <w:kern w:val="0"/>
-          <w:sz w:val="20"/>
-          <w:szCs w:val="20"/>
-          <w:bdr w:val="none" w:sz="0" w:space="0" w:color="auto" w:frame="1"/>
-          <w:lang w:val="en-US" w:eastAsia="it-IT"/>
-          <w14:ligatures w14:val="none"/>
-        </w:rPr>
-      </w:pPr>
-      <w:r>
-        <w:rPr>
-          <w:rFonts w:ascii="Consolas" w:eastAsia="Times New Roman" w:hAnsi="Consolas" w:cs="Courier New"/>
-          <w:color w:val="000000"/>
-          <w:kern w:val="0"/>
-          <w:sz w:val="20"/>
-          <w:szCs w:val="20"/>
-          <w:bdr w:val="none" w:sz="0" w:space="0" w:color="auto" w:frame="1"/>
-          <w:lang w:val="en-US" w:eastAsia="it-IT"/>
+          <w:lang w:eastAsia="it-IT"/>
+          <w14:ligatures w14:val="none"/>
+        </w:rPr>
+      </w:pPr>
+    </w:p>
+    <w:p>
+      <w:pPr>
+        <w:shd w:val="clear" w:color="auto" w:fill="FFFFFF"/>
+        <w:spacing w:after="0" w:line="264" w:lineRule="atLeast"/>
+        <w:textAlignment w:val="baseline"/>
+        <w:rPr>
+          <w:rFonts w:ascii="Consolas" w:eastAsia="Times New Roman" w:hAnsi="Consolas" w:cs="Courier New"/>
+          <w:color w:val="000000"/>
+          <w:kern w:val="0"/>
+          <w:sz w:val="20"/>
+          <w:szCs w:val="20"/>
+          <w:bdr w:val="none" w:sz="0" w:space="0" w:color="auto" w:frame="1"/>
+          <w:lang w:eastAsia="it-IT"/>
+          <w14:ligatures w14:val="none"/>
+        </w:rPr>
+      </w:pPr>
+      <w:r>
+        <w:rPr>
+          <w:rFonts w:ascii="Consolas" w:eastAsia="Times New Roman" w:hAnsi="Consolas" w:cs="Courier New"/>
+          <w:color w:val="000000"/>
+          <w:kern w:val="0"/>
+          <w:sz w:val="20"/>
+          <w:szCs w:val="20"/>
+          <w:bdr w:val="none" w:sz="0" w:space="0" w:color="auto" w:frame="1"/>
+          <w:lang w:eastAsia="it-IT"/>
           <w14:ligatures w14:val="none"/>
         </w:rPr>
         <w:t>void setup()</w:t>
@@ -3180,19 +3165,19 @@
           <w:sz w:val="20"/>
           <w:szCs w:val="20"/>
           <w:bdr w:val="none" w:sz="0" w:space="0" w:color="auto" w:frame="1"/>
-          <w:lang w:val="en-US" w:eastAsia="it-IT"/>
-          <w14:ligatures w14:val="none"/>
-        </w:rPr>
-      </w:pPr>
-      <w:r>
-        <w:rPr>
-          <w:rFonts w:ascii="Consolas" w:eastAsia="Times New Roman" w:hAnsi="Consolas" w:cs="Courier New"/>
-          <w:color w:val="000000"/>
-          <w:kern w:val="0"/>
-          <w:sz w:val="20"/>
-          <w:szCs w:val="20"/>
-          <w:bdr w:val="none" w:sz="0" w:space="0" w:color="auto" w:frame="1"/>
-          <w:lang w:val="en-US" w:eastAsia="it-IT"/>
+          <w:lang w:eastAsia="it-IT"/>
+          <w14:ligatures w14:val="none"/>
+        </w:rPr>
+      </w:pPr>
+      <w:r>
+        <w:rPr>
+          <w:rFonts w:ascii="Consolas" w:eastAsia="Times New Roman" w:hAnsi="Consolas" w:cs="Courier New"/>
+          <w:color w:val="000000"/>
+          <w:kern w:val="0"/>
+          <w:sz w:val="20"/>
+          <w:szCs w:val="20"/>
+          <w:bdr w:val="none" w:sz="0" w:space="0" w:color="auto" w:frame="1"/>
+          <w:lang w:eastAsia="it-IT"/>
           <w14:ligatures w14:val="none"/>
         </w:rPr>
         <w:t>{</w:t>
@@ -3210,19 +3195,19 @@
           <w:sz w:val="20"/>
           <w:szCs w:val="20"/>
           <w:bdr w:val="none" w:sz="0" w:space="0" w:color="auto" w:frame="1"/>
-          <w:lang w:val="en-US" w:eastAsia="it-IT"/>
-          <w14:ligatures w14:val="none"/>
-        </w:rPr>
-      </w:pPr>
-      <w:r>
-        <w:rPr>
-          <w:rFonts w:ascii="Consolas" w:eastAsia="Times New Roman" w:hAnsi="Consolas" w:cs="Courier New"/>
-          <w:color w:val="000000"/>
-          <w:kern w:val="0"/>
-          <w:sz w:val="20"/>
-          <w:szCs w:val="20"/>
-          <w:bdr w:val="none" w:sz="0" w:space="0" w:color="auto" w:frame="1"/>
-          <w:lang w:val="en-US" w:eastAsia="it-IT"/>
+          <w:lang w:eastAsia="it-IT"/>
+          <w14:ligatures w14:val="none"/>
+        </w:rPr>
+      </w:pPr>
+      <w:r>
+        <w:rPr>
+          <w:rFonts w:ascii="Consolas" w:eastAsia="Times New Roman" w:hAnsi="Consolas" w:cs="Courier New"/>
+          <w:color w:val="000000"/>
+          <w:kern w:val="0"/>
+          <w:sz w:val="20"/>
+          <w:szCs w:val="20"/>
+          <w:bdr w:val="none" w:sz="0" w:space="0" w:color="auto" w:frame="1"/>
+          <w:lang w:eastAsia="it-IT"/>
           <w14:ligatures w14:val="none"/>
         </w:rPr>
         <w:t xml:space="preserve"> for (i = 7; i &lt;= 12; i++) // ciclo di for per definire le porte da 7 a 12 come porte di output</w:t>
@@ -3240,19 +3225,19 @@
           <w:sz w:val="20"/>
           <w:szCs w:val="20"/>
           <w:bdr w:val="none" w:sz="0" w:space="0" w:color="auto" w:frame="1"/>
-          <w:lang w:val="en-US" w:eastAsia="it-IT"/>
-          <w14:ligatures w14:val="none"/>
-        </w:rPr>
-      </w:pPr>
-      <w:r>
-        <w:rPr>
-          <w:rFonts w:ascii="Consolas" w:eastAsia="Times New Roman" w:hAnsi="Consolas" w:cs="Courier New"/>
-          <w:color w:val="000000"/>
-          <w:kern w:val="0"/>
-          <w:sz w:val="20"/>
-          <w:szCs w:val="20"/>
-          <w:bdr w:val="none" w:sz="0" w:space="0" w:color="auto" w:frame="1"/>
-          <w:lang w:val="en-US" w:eastAsia="it-IT"/>
+          <w:lang w:eastAsia="it-IT"/>
+          <w14:ligatures w14:val="none"/>
+        </w:rPr>
+      </w:pPr>
+      <w:r>
+        <w:rPr>
+          <w:rFonts w:ascii="Consolas" w:eastAsia="Times New Roman" w:hAnsi="Consolas" w:cs="Courier New"/>
+          <w:color w:val="000000"/>
+          <w:kern w:val="0"/>
+          <w:sz w:val="20"/>
+          <w:szCs w:val="20"/>
+          <w:bdr w:val="none" w:sz="0" w:space="0" w:color="auto" w:frame="1"/>
+          <w:lang w:eastAsia="it-IT"/>
           <w14:ligatures w14:val="none"/>
         </w:rPr>
         <w:t xml:space="preserve"> pinMode(i, OUTPUT);</w:t>
@@ -3270,19 +3255,19 @@
           <w:sz w:val="20"/>
           <w:szCs w:val="20"/>
           <w:bdr w:val="none" w:sz="0" w:space="0" w:color="auto" w:frame="1"/>
-          <w:lang w:val="en-US" w:eastAsia="it-IT"/>
-          <w14:ligatures w14:val="none"/>
-        </w:rPr>
-      </w:pPr>
-      <w:r>
-        <w:rPr>
-          <w:rFonts w:ascii="Consolas" w:eastAsia="Times New Roman" w:hAnsi="Consolas" w:cs="Courier New"/>
-          <w:color w:val="000000"/>
-          <w:kern w:val="0"/>
-          <w:sz w:val="20"/>
-          <w:szCs w:val="20"/>
-          <w:bdr w:val="none" w:sz="0" w:space="0" w:color="auto" w:frame="1"/>
-          <w:lang w:val="en-US" w:eastAsia="it-IT"/>
+          <w:lang w:eastAsia="it-IT"/>
+          <w14:ligatures w14:val="none"/>
+        </w:rPr>
+      </w:pPr>
+      <w:r>
+        <w:rPr>
+          <w:rFonts w:ascii="Consolas" w:eastAsia="Times New Roman" w:hAnsi="Consolas" w:cs="Courier New"/>
+          <w:color w:val="000000"/>
+          <w:kern w:val="0"/>
+          <w:sz w:val="20"/>
+          <w:szCs w:val="20"/>
+          <w:bdr w:val="none" w:sz="0" w:space="0" w:color="auto" w:frame="1"/>
+          <w:lang w:eastAsia="it-IT"/>
           <w14:ligatures w14:val="none"/>
         </w:rPr>
         <w:t xml:space="preserve"> Serial.begin(9600); //inizializza il monitor seriale, per l'esposizione della traccia di debug</w:t>
@@ -3300,19 +3285,19 @@
           <w:sz w:val="20"/>
           <w:szCs w:val="20"/>
           <w:bdr w:val="none" w:sz="0" w:space="0" w:color="auto" w:frame="1"/>
-          <w:lang w:val="en-US" w:eastAsia="it-IT"/>
-          <w14:ligatures w14:val="none"/>
-        </w:rPr>
-      </w:pPr>
-      <w:r>
-        <w:rPr>
-          <w:rFonts w:ascii="Consolas" w:eastAsia="Times New Roman" w:hAnsi="Consolas" w:cs="Courier New"/>
-          <w:color w:val="000000"/>
-          <w:kern w:val="0"/>
-          <w:sz w:val="20"/>
-          <w:szCs w:val="20"/>
-          <w:bdr w:val="none" w:sz="0" w:space="0" w:color="auto" w:frame="1"/>
-          <w:lang w:val="en-US" w:eastAsia="it-IT"/>
+          <w:lang w:eastAsia="it-IT"/>
+          <w14:ligatures w14:val="none"/>
+        </w:rPr>
+      </w:pPr>
+      <w:r>
+        <w:rPr>
+          <w:rFonts w:ascii="Consolas" w:eastAsia="Times New Roman" w:hAnsi="Consolas" w:cs="Courier New"/>
+          <w:color w:val="000000"/>
+          <w:kern w:val="0"/>
+          <w:sz w:val="20"/>
+          <w:szCs w:val="20"/>
+          <w:bdr w:val="none" w:sz="0" w:space="0" w:color="auto" w:frame="1"/>
+          <w:lang w:eastAsia="it-IT"/>
           <w14:ligatures w14:val="none"/>
         </w:rPr>
         <w:t>}</w:t>
@@ -3330,36 +3315,36 @@
           <w:sz w:val="20"/>
           <w:szCs w:val="20"/>
           <w:bdr w:val="none" w:sz="0" w:space="0" w:color="auto" w:frame="1"/>
-          <w:lang w:val="en-US" w:eastAsia="it-IT"/>
-          <w14:ligatures w14:val="none"/>
-        </w:rPr>
-      </w:pPr>
-    </w:p>
-    <w:p>
-      <w:pPr>
-        <w:shd w:val="clear" w:color="auto" w:fill="FFFFFF"/>
-        <w:spacing w:after="0" w:line="264" w:lineRule="atLeast"/>
-        <w:textAlignment w:val="baseline"/>
-        <w:rPr>
-          <w:rFonts w:ascii="Consolas" w:eastAsia="Times New Roman" w:hAnsi="Consolas" w:cs="Courier New"/>
-          <w:color w:val="000000"/>
-          <w:kern w:val="0"/>
-          <w:sz w:val="20"/>
-          <w:szCs w:val="20"/>
-          <w:bdr w:val="none" w:sz="0" w:space="0" w:color="auto" w:frame="1"/>
-          <w:lang w:val="en-US" w:eastAsia="it-IT"/>
-          <w14:ligatures w14:val="none"/>
-        </w:rPr>
-      </w:pPr>
-      <w:r>
-        <w:rPr>
-          <w:rFonts w:ascii="Consolas" w:eastAsia="Times New Roman" w:hAnsi="Consolas" w:cs="Courier New"/>
-          <w:color w:val="000000"/>
-          <w:kern w:val="0"/>
-          <w:sz w:val="20"/>
-          <w:szCs w:val="20"/>
-          <w:bdr w:val="none" w:sz="0" w:space="0" w:color="auto" w:frame="1"/>
-          <w:lang w:val="en-US" w:eastAsia="it-IT"/>
+          <w:lang w:eastAsia="it-IT"/>
+          <w14:ligatures w14:val="none"/>
+        </w:rPr>
+      </w:pPr>
+    </w:p>
+    <w:p>
+      <w:pPr>
+        <w:shd w:val="clear" w:color="auto" w:fill="FFFFFF"/>
+        <w:spacing w:after="0" w:line="264" w:lineRule="atLeast"/>
+        <w:textAlignment w:val="baseline"/>
+        <w:rPr>
+          <w:rFonts w:ascii="Consolas" w:eastAsia="Times New Roman" w:hAnsi="Consolas" w:cs="Courier New"/>
+          <w:color w:val="000000"/>
+          <w:kern w:val="0"/>
+          <w:sz w:val="20"/>
+          <w:szCs w:val="20"/>
+          <w:bdr w:val="none" w:sz="0" w:space="0" w:color="auto" w:frame="1"/>
+          <w:lang w:eastAsia="it-IT"/>
+          <w14:ligatures w14:val="none"/>
+        </w:rPr>
+      </w:pPr>
+      <w:r>
+        <w:rPr>
+          <w:rFonts w:ascii="Consolas" w:eastAsia="Times New Roman" w:hAnsi="Consolas" w:cs="Courier New"/>
+          <w:color w:val="000000"/>
+          <w:kern w:val="0"/>
+          <w:sz w:val="20"/>
+          <w:szCs w:val="20"/>
+          <w:bdr w:val="none" w:sz="0" w:space="0" w:color="auto" w:frame="1"/>
+          <w:lang w:eastAsia="it-IT"/>
           <w14:ligatures w14:val="none"/>
         </w:rPr>
         <w:t>void loop()</w:t>
@@ -3377,19 +3362,19 @@
           <w:sz w:val="20"/>
           <w:szCs w:val="20"/>
           <w:bdr w:val="none" w:sz="0" w:space="0" w:color="auto" w:frame="1"/>
-          <w:lang w:val="en-US" w:eastAsia="it-IT"/>
-          <w14:ligatures w14:val="none"/>
-        </w:rPr>
-      </w:pPr>
-      <w:r>
-        <w:rPr>
-          <w:rFonts w:ascii="Consolas" w:eastAsia="Times New Roman" w:hAnsi="Consolas" w:cs="Courier New"/>
-          <w:color w:val="000000"/>
-          <w:kern w:val="0"/>
-          <w:sz w:val="20"/>
-          <w:szCs w:val="20"/>
-          <w:bdr w:val="none" w:sz="0" w:space="0" w:color="auto" w:frame="1"/>
-          <w:lang w:val="en-US" w:eastAsia="it-IT"/>
+          <w:lang w:eastAsia="it-IT"/>
+          <w14:ligatures w14:val="none"/>
+        </w:rPr>
+      </w:pPr>
+      <w:r>
+        <w:rPr>
+          <w:rFonts w:ascii="Consolas" w:eastAsia="Times New Roman" w:hAnsi="Consolas" w:cs="Courier New"/>
+          <w:color w:val="000000"/>
+          <w:kern w:val="0"/>
+          <w:sz w:val="20"/>
+          <w:szCs w:val="20"/>
+          <w:bdr w:val="none" w:sz="0" w:space="0" w:color="auto" w:frame="1"/>
+          <w:lang w:eastAsia="it-IT"/>
           <w14:ligatures w14:val="none"/>
         </w:rPr>
         <w:t>{</w:t>
@@ -3407,19 +3392,19 @@
           <w:sz w:val="20"/>
           <w:szCs w:val="20"/>
           <w:bdr w:val="none" w:sz="0" w:space="0" w:color="auto" w:frame="1"/>
-          <w:lang w:val="en-US" w:eastAsia="it-IT"/>
-          <w14:ligatures w14:val="none"/>
-        </w:rPr>
-      </w:pPr>
-      <w:r>
-        <w:rPr>
-          <w:rFonts w:ascii="Consolas" w:eastAsia="Times New Roman" w:hAnsi="Consolas" w:cs="Courier New"/>
-          <w:color w:val="000000"/>
-          <w:kern w:val="0"/>
-          <w:sz w:val="20"/>
-          <w:szCs w:val="20"/>
-          <w:bdr w:val="none" w:sz="0" w:space="0" w:color="auto" w:frame="1"/>
-          <w:lang w:val="en-US" w:eastAsia="it-IT"/>
+          <w:lang w:eastAsia="it-IT"/>
+          <w14:ligatures w14:val="none"/>
+        </w:rPr>
+      </w:pPr>
+      <w:r>
+        <w:rPr>
+          <w:rFonts w:ascii="Consolas" w:eastAsia="Times New Roman" w:hAnsi="Consolas" w:cs="Courier New"/>
+          <w:color w:val="000000"/>
+          <w:kern w:val="0"/>
+          <w:sz w:val="20"/>
+          <w:szCs w:val="20"/>
+          <w:bdr w:val="none" w:sz="0" w:space="0" w:color="auto" w:frame="1"/>
+          <w:lang w:eastAsia="it-IT"/>
           <w14:ligatures w14:val="none"/>
         </w:rPr>
         <w:t xml:space="preserve"> valoresuono = analogRead(A0); // rileva il valore (il volume) del suono</w:t>
@@ -3437,19 +3422,19 @@
           <w:sz w:val="20"/>
           <w:szCs w:val="20"/>
           <w:bdr w:val="none" w:sz="0" w:space="0" w:color="auto" w:frame="1"/>
-          <w:lang w:val="en-US" w:eastAsia="it-IT"/>
-          <w14:ligatures w14:val="none"/>
-        </w:rPr>
-      </w:pPr>
-      <w:r>
-        <w:rPr>
-          <w:rFonts w:ascii="Consolas" w:eastAsia="Times New Roman" w:hAnsi="Consolas" w:cs="Courier New"/>
-          <w:color w:val="000000"/>
-          <w:kern w:val="0"/>
-          <w:sz w:val="20"/>
-          <w:szCs w:val="20"/>
-          <w:bdr w:val="none" w:sz="0" w:space="0" w:color="auto" w:frame="1"/>
-          <w:lang w:val="en-US" w:eastAsia="it-IT"/>
+          <w:lang w:eastAsia="it-IT"/>
+          <w14:ligatures w14:val="none"/>
+        </w:rPr>
+      </w:pPr>
+      <w:r>
+        <w:rPr>
+          <w:rFonts w:ascii="Consolas" w:eastAsia="Times New Roman" w:hAnsi="Consolas" w:cs="Courier New"/>
+          <w:color w:val="000000"/>
+          <w:kern w:val="0"/>
+          <w:sz w:val="20"/>
+          <w:szCs w:val="20"/>
+          <w:bdr w:val="none" w:sz="0" w:space="0" w:color="auto" w:frame="1"/>
+          <w:lang w:eastAsia="it-IT"/>
           <w14:ligatures w14:val="none"/>
         </w:rPr>
         <w:t xml:space="preserve"> Serial.println (valoresuono); // traccia di debug</w:t>
@@ -3467,19 +3452,19 @@
           <w:sz w:val="20"/>
           <w:szCs w:val="20"/>
           <w:bdr w:val="none" w:sz="0" w:space="0" w:color="auto" w:frame="1"/>
-          <w:lang w:val="en-US" w:eastAsia="it-IT"/>
-          <w14:ligatures w14:val="none"/>
-        </w:rPr>
-      </w:pPr>
-      <w:r>
-        <w:rPr>
-          <w:rFonts w:ascii="Consolas" w:eastAsia="Times New Roman" w:hAnsi="Consolas" w:cs="Courier New"/>
-          <w:color w:val="000000"/>
-          <w:kern w:val="0"/>
-          <w:sz w:val="20"/>
-          <w:szCs w:val="20"/>
-          <w:bdr w:val="none" w:sz="0" w:space="0" w:color="auto" w:frame="1"/>
-          <w:lang w:val="en-US" w:eastAsia="it-IT"/>
+          <w:lang w:eastAsia="it-IT"/>
+          <w14:ligatures w14:val="none"/>
+        </w:rPr>
+      </w:pPr>
+      <w:r>
+        <w:rPr>
+          <w:rFonts w:ascii="Consolas" w:eastAsia="Times New Roman" w:hAnsi="Consolas" w:cs="Courier New"/>
+          <w:color w:val="000000"/>
+          <w:kern w:val="0"/>
+          <w:sz w:val="20"/>
+          <w:szCs w:val="20"/>
+          <w:bdr w:val="none" w:sz="0" w:space="0" w:color="auto" w:frame="1"/>
+          <w:lang w:eastAsia="it-IT"/>
           <w14:ligatures w14:val="none"/>
         </w:rPr>
         <w:t xml:space="preserve"> for (i = 7; i &lt;= 12; i++)</w:t>
@@ -3497,19 +3482,19 @@
           <w:sz w:val="20"/>
           <w:szCs w:val="20"/>
           <w:bdr w:val="none" w:sz="0" w:space="0" w:color="auto" w:frame="1"/>
-          <w:lang w:val="en-US" w:eastAsia="it-IT"/>
-          <w14:ligatures w14:val="none"/>
-        </w:rPr>
-      </w:pPr>
-      <w:r>
-        <w:rPr>
-          <w:rFonts w:ascii="Consolas" w:eastAsia="Times New Roman" w:hAnsi="Consolas" w:cs="Courier New"/>
-          <w:color w:val="000000"/>
-          <w:kern w:val="0"/>
-          <w:sz w:val="20"/>
-          <w:szCs w:val="20"/>
-          <w:bdr w:val="none" w:sz="0" w:space="0" w:color="auto" w:frame="1"/>
-          <w:lang w:val="en-US" w:eastAsia="it-IT"/>
+          <w:lang w:eastAsia="it-IT"/>
+          <w14:ligatures w14:val="none"/>
+        </w:rPr>
+      </w:pPr>
+      <w:r>
+        <w:rPr>
+          <w:rFonts w:ascii="Consolas" w:eastAsia="Times New Roman" w:hAnsi="Consolas" w:cs="Courier New"/>
+          <w:color w:val="000000"/>
+          <w:kern w:val="0"/>
+          <w:sz w:val="20"/>
+          <w:szCs w:val="20"/>
+          <w:bdr w:val="none" w:sz="0" w:space="0" w:color="auto" w:frame="1"/>
+          <w:lang w:eastAsia="it-IT"/>
           <w14:ligatures w14:val="none"/>
         </w:rPr>
         <w:t xml:space="preserve"> digitalWrite(i, LOW); // spegne preventivamente tutti i led</w:t>
@@ -3527,19 +3512,19 @@
           <w:sz w:val="20"/>
           <w:szCs w:val="20"/>
           <w:bdr w:val="none" w:sz="0" w:space="0" w:color="auto" w:frame="1"/>
-          <w:lang w:val="en-US" w:eastAsia="it-IT"/>
-          <w14:ligatures w14:val="none"/>
-        </w:rPr>
-      </w:pPr>
-      <w:r>
-        <w:rPr>
-          <w:rFonts w:ascii="Consolas" w:eastAsia="Times New Roman" w:hAnsi="Consolas" w:cs="Courier New"/>
-          <w:color w:val="000000"/>
-          <w:kern w:val="0"/>
-          <w:sz w:val="20"/>
-          <w:szCs w:val="20"/>
-          <w:bdr w:val="none" w:sz="0" w:space="0" w:color="auto" w:frame="1"/>
-          <w:lang w:val="en-US" w:eastAsia="it-IT"/>
+          <w:lang w:eastAsia="it-IT"/>
+          <w14:ligatures w14:val="none"/>
+        </w:rPr>
+      </w:pPr>
+      <w:r>
+        <w:rPr>
+          <w:rFonts w:ascii="Consolas" w:eastAsia="Times New Roman" w:hAnsi="Consolas" w:cs="Courier New"/>
+          <w:color w:val="000000"/>
+          <w:kern w:val="0"/>
+          <w:sz w:val="20"/>
+          <w:szCs w:val="20"/>
+          <w:bdr w:val="none" w:sz="0" w:space="0" w:color="auto" w:frame="1"/>
+          <w:lang w:eastAsia="it-IT"/>
           <w14:ligatures w14:val="none"/>
         </w:rPr>
         <w:t xml:space="preserve"> if (valoresuono &gt;= base) // Se il suono supera il valore base</w:t>
@@ -3557,19 +3542,19 @@
           <w:sz w:val="20"/>
           <w:szCs w:val="20"/>
           <w:bdr w:val="none" w:sz="0" w:space="0" w:color="auto" w:frame="1"/>
-          <w:lang w:val="en-US" w:eastAsia="it-IT"/>
-          <w14:ligatures w14:val="none"/>
-        </w:rPr>
-      </w:pPr>
-      <w:r>
-        <w:rPr>
-          <w:rFonts w:ascii="Consolas" w:eastAsia="Times New Roman" w:hAnsi="Consolas" w:cs="Courier New"/>
-          <w:color w:val="000000"/>
-          <w:kern w:val="0"/>
-          <w:sz w:val="20"/>
-          <w:szCs w:val="20"/>
-          <w:bdr w:val="none" w:sz="0" w:space="0" w:color="auto" w:frame="1"/>
-          <w:lang w:val="en-US" w:eastAsia="it-IT"/>
+          <w:lang w:eastAsia="it-IT"/>
+          <w14:ligatures w14:val="none"/>
+        </w:rPr>
+      </w:pPr>
+      <w:r>
+        <w:rPr>
+          <w:rFonts w:ascii="Consolas" w:eastAsia="Times New Roman" w:hAnsi="Consolas" w:cs="Courier New"/>
+          <w:color w:val="000000"/>
+          <w:kern w:val="0"/>
+          <w:sz w:val="20"/>
+          <w:szCs w:val="20"/>
+          <w:bdr w:val="none" w:sz="0" w:space="0" w:color="auto" w:frame="1"/>
+          <w:lang w:eastAsia="it-IT"/>
           <w14:ligatures w14:val="none"/>
         </w:rPr>
         <w:t xml:space="preserve"> digitalWrite (12, HIGH); // accende il primo led da sinistra</w:t>
@@ -3587,19 +3572,19 @@
           <w:sz w:val="20"/>
           <w:szCs w:val="20"/>
           <w:bdr w:val="none" w:sz="0" w:space="0" w:color="auto" w:frame="1"/>
-          <w:lang w:val="en-US" w:eastAsia="it-IT"/>
-          <w14:ligatures w14:val="none"/>
-        </w:rPr>
-      </w:pPr>
-      <w:r>
-        <w:rPr>
-          <w:rFonts w:ascii="Consolas" w:eastAsia="Times New Roman" w:hAnsi="Consolas" w:cs="Courier New"/>
-          <w:color w:val="000000"/>
-          <w:kern w:val="0"/>
-          <w:sz w:val="20"/>
-          <w:szCs w:val="20"/>
-          <w:bdr w:val="none" w:sz="0" w:space="0" w:color="auto" w:frame="1"/>
-          <w:lang w:val="en-US" w:eastAsia="it-IT"/>
+          <w:lang w:eastAsia="it-IT"/>
+          <w14:ligatures w14:val="none"/>
+        </w:rPr>
+      </w:pPr>
+      <w:r>
+        <w:rPr>
+          <w:rFonts w:ascii="Consolas" w:eastAsia="Times New Roman" w:hAnsi="Consolas" w:cs="Courier New"/>
+          <w:color w:val="000000"/>
+          <w:kern w:val="0"/>
+          <w:sz w:val="20"/>
+          <w:szCs w:val="20"/>
+          <w:bdr w:val="none" w:sz="0" w:space="0" w:color="auto" w:frame="1"/>
+          <w:lang w:eastAsia="it-IT"/>
           <w14:ligatures w14:val="none"/>
         </w:rPr>
         <w:t xml:space="preserve"> if (valoresuono &gt;= base + 16) // Se il suono supera il valore base + 15</w:t>
@@ -3617,19 +3602,19 @@
           <w:sz w:val="20"/>
           <w:szCs w:val="20"/>
           <w:bdr w:val="none" w:sz="0" w:space="0" w:color="auto" w:frame="1"/>
-          <w:lang w:val="en-US" w:eastAsia="it-IT"/>
-          <w14:ligatures w14:val="none"/>
-        </w:rPr>
-      </w:pPr>
-      <w:r>
-        <w:rPr>
-          <w:rFonts w:ascii="Consolas" w:eastAsia="Times New Roman" w:hAnsi="Consolas" w:cs="Courier New"/>
-          <w:color w:val="000000"/>
-          <w:kern w:val="0"/>
-          <w:sz w:val="20"/>
-          <w:szCs w:val="20"/>
-          <w:bdr w:val="none" w:sz="0" w:space="0" w:color="auto" w:frame="1"/>
-          <w:lang w:val="en-US" w:eastAsia="it-IT"/>
+          <w:lang w:eastAsia="it-IT"/>
+          <w14:ligatures w14:val="none"/>
+        </w:rPr>
+      </w:pPr>
+      <w:r>
+        <w:rPr>
+          <w:rFonts w:ascii="Consolas" w:eastAsia="Times New Roman" w:hAnsi="Consolas" w:cs="Courier New"/>
+          <w:color w:val="000000"/>
+          <w:kern w:val="0"/>
+          <w:sz w:val="20"/>
+          <w:szCs w:val="20"/>
+          <w:bdr w:val="none" w:sz="0" w:space="0" w:color="auto" w:frame="1"/>
+          <w:lang w:eastAsia="it-IT"/>
           <w14:ligatures w14:val="none"/>
         </w:rPr>
         <w:t xml:space="preserve"> digitalWrite (11, HIGH); //accende il secondo led da sinistra</w:t>
@@ -3647,19 +3632,19 @@
           <w:sz w:val="20"/>
           <w:szCs w:val="20"/>
           <w:bdr w:val="none" w:sz="0" w:space="0" w:color="auto" w:frame="1"/>
-          <w:lang w:val="en-US" w:eastAsia="it-IT"/>
-          <w14:ligatures w14:val="none"/>
-        </w:rPr>
-      </w:pPr>
-      <w:r>
-        <w:rPr>
-          <w:rFonts w:ascii="Consolas" w:eastAsia="Times New Roman" w:hAnsi="Consolas" w:cs="Courier New"/>
-          <w:color w:val="000000"/>
-          <w:kern w:val="0"/>
-          <w:sz w:val="20"/>
-          <w:szCs w:val="20"/>
-          <w:bdr w:val="none" w:sz="0" w:space="0" w:color="auto" w:frame="1"/>
-          <w:lang w:val="en-US" w:eastAsia="it-IT"/>
+          <w:lang w:eastAsia="it-IT"/>
+          <w14:ligatures w14:val="none"/>
+        </w:rPr>
+      </w:pPr>
+      <w:r>
+        <w:rPr>
+          <w:rFonts w:ascii="Consolas" w:eastAsia="Times New Roman" w:hAnsi="Consolas" w:cs="Courier New"/>
+          <w:color w:val="000000"/>
+          <w:kern w:val="0"/>
+          <w:sz w:val="20"/>
+          <w:szCs w:val="20"/>
+          <w:bdr w:val="none" w:sz="0" w:space="0" w:color="auto" w:frame="1"/>
+          <w:lang w:eastAsia="it-IT"/>
           <w14:ligatures w14:val="none"/>
         </w:rPr>
         <w:t xml:space="preserve"> if (valoresuono &gt;= base + 31) // Se il suono supera il valore base + 30</w:t>
@@ -3677,19 +3662,19 @@
           <w:sz w:val="20"/>
           <w:szCs w:val="20"/>
           <w:bdr w:val="none" w:sz="0" w:space="0" w:color="auto" w:frame="1"/>
-          <w:lang w:val="en-US" w:eastAsia="it-IT"/>
-          <w14:ligatures w14:val="none"/>
-        </w:rPr>
-      </w:pPr>
-      <w:r>
-        <w:rPr>
-          <w:rFonts w:ascii="Consolas" w:eastAsia="Times New Roman" w:hAnsi="Consolas" w:cs="Courier New"/>
-          <w:color w:val="000000"/>
-          <w:kern w:val="0"/>
-          <w:sz w:val="20"/>
-          <w:szCs w:val="20"/>
-          <w:bdr w:val="none" w:sz="0" w:space="0" w:color="auto" w:frame="1"/>
-          <w:lang w:val="en-US" w:eastAsia="it-IT"/>
+          <w:lang w:eastAsia="it-IT"/>
+          <w14:ligatures w14:val="none"/>
+        </w:rPr>
+      </w:pPr>
+      <w:r>
+        <w:rPr>
+          <w:rFonts w:ascii="Consolas" w:eastAsia="Times New Roman" w:hAnsi="Consolas" w:cs="Courier New"/>
+          <w:color w:val="000000"/>
+          <w:kern w:val="0"/>
+          <w:sz w:val="20"/>
+          <w:szCs w:val="20"/>
+          <w:bdr w:val="none" w:sz="0" w:space="0" w:color="auto" w:frame="1"/>
+          <w:lang w:eastAsia="it-IT"/>
           <w14:ligatures w14:val="none"/>
         </w:rPr>
         <w:t xml:space="preserve"> digitalWrite (10, HIGH); // accende il terzo led da sinistra</w:t>
@@ -3707,19 +3692,19 @@
           <w:sz w:val="20"/>
           <w:szCs w:val="20"/>
           <w:bdr w:val="none" w:sz="0" w:space="0" w:color="auto" w:frame="1"/>
-          <w:lang w:val="en-US" w:eastAsia="it-IT"/>
-          <w14:ligatures w14:val="none"/>
-        </w:rPr>
-      </w:pPr>
-      <w:r>
-        <w:rPr>
-          <w:rFonts w:ascii="Consolas" w:eastAsia="Times New Roman" w:hAnsi="Consolas" w:cs="Courier New"/>
-          <w:color w:val="000000"/>
-          <w:kern w:val="0"/>
-          <w:sz w:val="20"/>
-          <w:szCs w:val="20"/>
-          <w:bdr w:val="none" w:sz="0" w:space="0" w:color="auto" w:frame="1"/>
-          <w:lang w:val="en-US" w:eastAsia="it-IT"/>
+          <w:lang w:eastAsia="it-IT"/>
+          <w14:ligatures w14:val="none"/>
+        </w:rPr>
+      </w:pPr>
+      <w:r>
+        <w:rPr>
+          <w:rFonts w:ascii="Consolas" w:eastAsia="Times New Roman" w:hAnsi="Consolas" w:cs="Courier New"/>
+          <w:color w:val="000000"/>
+          <w:kern w:val="0"/>
+          <w:sz w:val="20"/>
+          <w:szCs w:val="20"/>
+          <w:bdr w:val="none" w:sz="0" w:space="0" w:color="auto" w:frame="1"/>
+          <w:lang w:eastAsia="it-IT"/>
           <w14:ligatures w14:val="none"/>
         </w:rPr>
         <w:t xml:space="preserve"> if (valoresuono &gt;= base + 46) // Se il suono supera il valore base + 45</w:t>
@@ -3737,19 +3722,19 @@
           <w:sz w:val="20"/>
           <w:szCs w:val="20"/>
           <w:bdr w:val="none" w:sz="0" w:space="0" w:color="auto" w:frame="1"/>
-          <w:lang w:val="en-US" w:eastAsia="it-IT"/>
-          <w14:ligatures w14:val="none"/>
-        </w:rPr>
-      </w:pPr>
-      <w:r>
-        <w:rPr>
-          <w:rFonts w:ascii="Consolas" w:eastAsia="Times New Roman" w:hAnsi="Consolas" w:cs="Courier New"/>
-          <w:color w:val="000000"/>
-          <w:kern w:val="0"/>
-          <w:sz w:val="20"/>
-          <w:szCs w:val="20"/>
-          <w:bdr w:val="none" w:sz="0" w:space="0" w:color="auto" w:frame="1"/>
-          <w:lang w:val="en-US" w:eastAsia="it-IT"/>
+          <w:lang w:eastAsia="it-IT"/>
+          <w14:ligatures w14:val="none"/>
+        </w:rPr>
+      </w:pPr>
+      <w:r>
+        <w:rPr>
+          <w:rFonts w:ascii="Consolas" w:eastAsia="Times New Roman" w:hAnsi="Consolas" w:cs="Courier New"/>
+          <w:color w:val="000000"/>
+          <w:kern w:val="0"/>
+          <w:sz w:val="20"/>
+          <w:szCs w:val="20"/>
+          <w:bdr w:val="none" w:sz="0" w:space="0" w:color="auto" w:frame="1"/>
+          <w:lang w:eastAsia="it-IT"/>
           <w14:ligatures w14:val="none"/>
         </w:rPr>
         <w:t xml:space="preserve"> digitalWrite (9, HIGH); // accende il quarto led da sinistra</w:t>
@@ -3767,19 +3752,19 @@
           <w:sz w:val="20"/>
           <w:szCs w:val="20"/>
           <w:bdr w:val="none" w:sz="0" w:space="0" w:color="auto" w:frame="1"/>
-          <w:lang w:val="en-US" w:eastAsia="it-IT"/>
-          <w14:ligatures w14:val="none"/>
-        </w:rPr>
-      </w:pPr>
-      <w:r>
-        <w:rPr>
-          <w:rFonts w:ascii="Consolas" w:eastAsia="Times New Roman" w:hAnsi="Consolas" w:cs="Courier New"/>
-          <w:color w:val="000000"/>
-          <w:kern w:val="0"/>
-          <w:sz w:val="20"/>
-          <w:szCs w:val="20"/>
-          <w:bdr w:val="none" w:sz="0" w:space="0" w:color="auto" w:frame="1"/>
-          <w:lang w:val="en-US" w:eastAsia="it-IT"/>
+          <w:lang w:eastAsia="it-IT"/>
+          <w14:ligatures w14:val="none"/>
+        </w:rPr>
+      </w:pPr>
+      <w:r>
+        <w:rPr>
+          <w:rFonts w:ascii="Consolas" w:eastAsia="Times New Roman" w:hAnsi="Consolas" w:cs="Courier New"/>
+          <w:color w:val="000000"/>
+          <w:kern w:val="0"/>
+          <w:sz w:val="20"/>
+          <w:szCs w:val="20"/>
+          <w:bdr w:val="none" w:sz="0" w:space="0" w:color="auto" w:frame="1"/>
+          <w:lang w:eastAsia="it-IT"/>
           <w14:ligatures w14:val="none"/>
         </w:rPr>
         <w:t xml:space="preserve"> if (valoresuono &gt;= base + 61) // Se il suono supera il valore base + 60</w:t>
@@ -3797,19 +3782,19 @@
           <w:sz w:val="20"/>
           <w:szCs w:val="20"/>
           <w:bdr w:val="none" w:sz="0" w:space="0" w:color="auto" w:frame="1"/>
-          <w:lang w:val="en-US" w:eastAsia="it-IT"/>
-          <w14:ligatures w14:val="none"/>
-        </w:rPr>
-      </w:pPr>
-      <w:r>
-        <w:rPr>
-          <w:rFonts w:ascii="Consolas" w:eastAsia="Times New Roman" w:hAnsi="Consolas" w:cs="Courier New"/>
-          <w:color w:val="000000"/>
-          <w:kern w:val="0"/>
-          <w:sz w:val="20"/>
-          <w:szCs w:val="20"/>
-          <w:bdr w:val="none" w:sz="0" w:space="0" w:color="auto" w:frame="1"/>
-          <w:lang w:val="en-US" w:eastAsia="it-IT"/>
+          <w:lang w:eastAsia="it-IT"/>
+          <w14:ligatures w14:val="none"/>
+        </w:rPr>
+      </w:pPr>
+      <w:r>
+        <w:rPr>
+          <w:rFonts w:ascii="Consolas" w:eastAsia="Times New Roman" w:hAnsi="Consolas" w:cs="Courier New"/>
+          <w:color w:val="000000"/>
+          <w:kern w:val="0"/>
+          <w:sz w:val="20"/>
+          <w:szCs w:val="20"/>
+          <w:bdr w:val="none" w:sz="0" w:space="0" w:color="auto" w:frame="1"/>
+          <w:lang w:eastAsia="it-IT"/>
           <w14:ligatures w14:val="none"/>
         </w:rPr>
         <w:t xml:space="preserve"> digitalWrite (8, HIGH); // accende il quinto led da sinistra</w:t>
@@ -3827,19 +3812,19 @@
           <w:sz w:val="20"/>
           <w:szCs w:val="20"/>
           <w:bdr w:val="none" w:sz="0" w:space="0" w:color="auto" w:frame="1"/>
-          <w:lang w:val="en-US" w:eastAsia="it-IT"/>
-          <w14:ligatures w14:val="none"/>
-        </w:rPr>
-      </w:pPr>
-      <w:r>
-        <w:rPr>
-          <w:rFonts w:ascii="Consolas" w:eastAsia="Times New Roman" w:hAnsi="Consolas" w:cs="Courier New"/>
-          <w:color w:val="000000"/>
-          <w:kern w:val="0"/>
-          <w:sz w:val="20"/>
-          <w:szCs w:val="20"/>
-          <w:bdr w:val="none" w:sz="0" w:space="0" w:color="auto" w:frame="1"/>
-          <w:lang w:val="en-US" w:eastAsia="it-IT"/>
+          <w:lang w:eastAsia="it-IT"/>
+          <w14:ligatures w14:val="none"/>
+        </w:rPr>
+      </w:pPr>
+      <w:r>
+        <w:rPr>
+          <w:rFonts w:ascii="Consolas" w:eastAsia="Times New Roman" w:hAnsi="Consolas" w:cs="Courier New"/>
+          <w:color w:val="000000"/>
+          <w:kern w:val="0"/>
+          <w:sz w:val="20"/>
+          <w:szCs w:val="20"/>
+          <w:bdr w:val="none" w:sz="0" w:space="0" w:color="auto" w:frame="1"/>
+          <w:lang w:eastAsia="it-IT"/>
           <w14:ligatures w14:val="none"/>
         </w:rPr>
         <w:t xml:space="preserve"> if (valoresuono &gt;= base + 76) // Se il suono supera il valore base + 75</w:t>
@@ -3857,19 +3842,19 @@
           <w:sz w:val="20"/>
           <w:szCs w:val="20"/>
           <w:bdr w:val="none" w:sz="0" w:space="0" w:color="auto" w:frame="1"/>
-          <w:lang w:val="en-US" w:eastAsia="it-IT"/>
-          <w14:ligatures w14:val="none"/>
-        </w:rPr>
-      </w:pPr>
-      <w:r>
-        <w:rPr>
-          <w:rFonts w:ascii="Consolas" w:eastAsia="Times New Roman" w:hAnsi="Consolas" w:cs="Courier New"/>
-          <w:color w:val="000000"/>
-          <w:kern w:val="0"/>
-          <w:sz w:val="20"/>
-          <w:szCs w:val="20"/>
-          <w:bdr w:val="none" w:sz="0" w:space="0" w:color="auto" w:frame="1"/>
-          <w:lang w:val="en-US" w:eastAsia="it-IT"/>
+          <w:lang w:eastAsia="it-IT"/>
+          <w14:ligatures w14:val="none"/>
+        </w:rPr>
+      </w:pPr>
+      <w:r>
+        <w:rPr>
+          <w:rFonts w:ascii="Consolas" w:eastAsia="Times New Roman" w:hAnsi="Consolas" w:cs="Courier New"/>
+          <w:color w:val="000000"/>
+          <w:kern w:val="0"/>
+          <w:sz w:val="20"/>
+          <w:szCs w:val="20"/>
+          <w:bdr w:val="none" w:sz="0" w:space="0" w:color="auto" w:frame="1"/>
+          <w:lang w:eastAsia="it-IT"/>
           <w14:ligatures w14:val="none"/>
         </w:rPr>
         <w:t xml:space="preserve"> digitalWrite (7, HIGH); //accende il sesto led da sinistra</w:t>

</xml_diff>